<commit_message>
forgot to remove spec chars. completed report.
</commit_message>
<xml_diff>
--- a/Instructions.docx
+++ b/Instructions.docx
@@ -1,6 +1,6 @@
 
 <file path=word/document.xml><?xml version="1.0" encoding="utf-8"?>
-<w:document xmlns:wpc="http://schemas.microsoft.com/office/word/2010/wordprocessingCanvas" xmlns:mc="http://schemas.openxmlformats.org/markup-compatibility/2006" xmlns:o="urn:schemas-microsoft-com:office:office" xmlns:r="http://schemas.openxmlformats.org/officeDocument/2006/relationships" xmlns:m="http://schemas.openxmlformats.org/officeDocument/2006/math" xmlns:v="urn:schemas-microsoft-com:vml" xmlns:wp14="http://schemas.microsoft.com/office/word/2010/wordprocessingDrawing" xmlns:wp="http://schemas.openxmlformats.org/drawingml/2006/wordprocessingDrawing" xmlns:w10="urn:schemas-microsoft-com:office:word" xmlns:w="http://schemas.openxmlformats.org/wordprocessingml/2006/main" xmlns:w14="http://schemas.microsoft.com/office/word/2010/wordml" xmlns:w15="http://schemas.microsoft.com/office/word/2012/wordml" xmlns:wpg="http://schemas.microsoft.com/office/word/2010/wordprocessingGroup" xmlns:wpi="http://schemas.microsoft.com/office/word/2010/wordprocessingInk" xmlns:wne="http://schemas.microsoft.com/office/word/2006/wordml" xmlns:wps="http://schemas.microsoft.com/office/word/2010/wordprocessingShape" mc:Ignorable="w14 w15 wp14">
+<w:document xmlns:wpc="http://schemas.microsoft.com/office/word/2010/wordprocessingCanvas" xmlns:cx="http://schemas.microsoft.com/office/drawing/2014/chartex" xmlns:cx1="http://schemas.microsoft.com/office/drawing/2015/9/8/chartex" xmlns:cx2="http://schemas.microsoft.com/office/drawing/2015/10/21/chartex" xmlns:cx3="http://schemas.microsoft.com/office/drawing/2016/5/9/chartex" xmlns:cx4="http://schemas.microsoft.com/office/drawing/2016/5/10/chartex" xmlns:cx5="http://schemas.microsoft.com/office/drawing/2016/5/11/chartex" xmlns:cx6="http://schemas.microsoft.com/office/drawing/2016/5/12/chartex" xmlns:cx7="http://schemas.microsoft.com/office/drawing/2016/5/13/chartex" xmlns:cx8="http://schemas.microsoft.com/office/drawing/2016/5/14/chartex" xmlns:mc="http://schemas.openxmlformats.org/markup-compatibility/2006" xmlns:aink="http://schemas.microsoft.com/office/drawing/2016/ink" xmlns:am3d="http://schemas.microsoft.com/office/drawing/2017/model3d" xmlns:o="urn:schemas-microsoft-com:office:office" xmlns:r="http://schemas.openxmlformats.org/officeDocument/2006/relationships" xmlns:m="http://schemas.openxmlformats.org/officeDocument/2006/math" xmlns:v="urn:schemas-microsoft-com:vml" xmlns:wp14="http://schemas.microsoft.com/office/word/2010/wordprocessingDrawing" xmlns:wp="http://schemas.openxmlformats.org/drawingml/2006/wordprocessingDrawing" xmlns:w10="urn:schemas-microsoft-com:office:word" xmlns:w="http://schemas.openxmlformats.org/wordprocessingml/2006/main" xmlns:w14="http://schemas.microsoft.com/office/word/2010/wordml" xmlns:w15="http://schemas.microsoft.com/office/word/2012/wordml" xmlns:w16cid="http://schemas.microsoft.com/office/word/2016/wordml/cid" xmlns:w16se="http://schemas.microsoft.com/office/word/2015/wordml/symex" xmlns:wpg="http://schemas.microsoft.com/office/word/2010/wordprocessingGroup" xmlns:wpi="http://schemas.microsoft.com/office/word/2010/wordprocessingInk" xmlns:wne="http://schemas.microsoft.com/office/word/2006/wordml" xmlns:wps="http://schemas.microsoft.com/office/word/2010/wordprocessingShape" mc:Ignorable="w14 w15 w16se w16cid wp14">
   <w:body>
     <w:p>
       <w:pPr>
@@ -70,21 +70,12 @@
         </w:rPr>
         <w:t xml:space="preserve">, </w:t>
       </w:r>
-      <w:proofErr w:type="gramStart"/>
       <w:r>
         <w:rPr>
           <w:b/>
           <w:color w:val="6600CC"/>
         </w:rPr>
-        <w:t>Spring</w:t>
-      </w:r>
-      <w:proofErr w:type="gramEnd"/>
-      <w:r>
-        <w:rPr>
-          <w:b/>
-          <w:color w:val="6600CC"/>
-        </w:rPr>
-        <w:t xml:space="preserve"> 2020</w:t>
+        <w:t>Spring 2020</w:t>
       </w:r>
     </w:p>
     <w:p>
@@ -115,14 +106,12 @@
         </w:rPr>
         <w:t xml:space="preserve">:  </w:t>
       </w:r>
-      <w:bookmarkStart w:id="0" w:name="_GoBack"/>
       <w:r>
         <w:rPr>
           <w:b/>
         </w:rPr>
         <w:t>Text Tokenizing &amp; Normalization</w:t>
       </w:r>
-      <w:bookmarkEnd w:id="0"/>
     </w:p>
     <w:p>
       <w:pPr>
@@ -308,6 +297,8 @@
       <w:r>
         <w:t>Remove special characters</w:t>
       </w:r>
+      <w:bookmarkStart w:id="0" w:name="_GoBack"/>
+      <w:bookmarkEnd w:id="0"/>
     </w:p>
     <w:p>
       <w:pPr>
@@ -357,6 +348,168 @@
       <w:pPr>
         <w:pStyle w:val="ListParagraph"/>
       </w:pPr>
+      <w:r>
+        <w:rPr>
+          <w:noProof/>
+        </w:rPr>
+        <w:lastRenderedPageBreak/>
+        <w:drawing>
+          <wp:inline distT="0" distB="0" distL="0" distR="0" wp14:anchorId="317F70F1" wp14:editId="73E545FF">
+            <wp:extent cx="5943600" cy="4457700"/>
+            <wp:effectExtent l="0" t="0" r="0" b="0"/>
+            <wp:docPr id="2" name="Picture 2"/>
+            <wp:cNvGraphicFramePr>
+              <a:graphicFrameLocks xmlns:a="http://schemas.openxmlformats.org/drawingml/2006/main" noChangeAspect="1"/>
+            </wp:cNvGraphicFramePr>
+            <a:graphic xmlns:a="http://schemas.openxmlformats.org/drawingml/2006/main">
+              <a:graphicData uri="http://schemas.openxmlformats.org/drawingml/2006/picture">
+                <pic:pic xmlns:pic="http://schemas.openxmlformats.org/drawingml/2006/picture">
+                  <pic:nvPicPr>
+                    <pic:cNvPr id="0" name="Picture 2"/>
+                    <pic:cNvPicPr>
+                      <a:picLocks noChangeAspect="1" noChangeArrowheads="1"/>
+                    </pic:cNvPicPr>
+                  </pic:nvPicPr>
+                  <pic:blipFill>
+                    <a:blip r:embed="rId5">
+                      <a:extLst>
+                        <a:ext uri="{28A0092B-C50C-407E-A947-70E740481C1C}">
+                          <a14:useLocalDpi xmlns:a14="http://schemas.microsoft.com/office/drawing/2010/main" val="0"/>
+                        </a:ext>
+                      </a:extLst>
+                    </a:blip>
+                    <a:srcRect/>
+                    <a:stretch>
+                      <a:fillRect/>
+                    </a:stretch>
+                  </pic:blipFill>
+                  <pic:spPr bwMode="auto">
+                    <a:xfrm>
+                      <a:off x="0" y="0"/>
+                      <a:ext cx="5943600" cy="4457700"/>
+                    </a:xfrm>
+                    <a:prstGeom prst="rect">
+                      <a:avLst/>
+                    </a:prstGeom>
+                    <a:noFill/>
+                    <a:ln>
+                      <a:noFill/>
+                    </a:ln>
+                  </pic:spPr>
+                </pic:pic>
+              </a:graphicData>
+            </a:graphic>
+          </wp:inline>
+        </w:drawing>
+      </w:r>
+      <w:r>
+        <w:rPr>
+          <w:noProof/>
+        </w:rPr>
+        <w:lastRenderedPageBreak/>
+        <w:drawing>
+          <wp:inline distT="0" distB="0" distL="0" distR="0" wp14:anchorId="574A68F3" wp14:editId="535B3F78">
+            <wp:extent cx="5943600" cy="4457700"/>
+            <wp:effectExtent l="0" t="0" r="0" b="0"/>
+            <wp:docPr id="3" name="Picture 3"/>
+            <wp:cNvGraphicFramePr>
+              <a:graphicFrameLocks xmlns:a="http://schemas.openxmlformats.org/drawingml/2006/main" noChangeAspect="1"/>
+            </wp:cNvGraphicFramePr>
+            <a:graphic xmlns:a="http://schemas.openxmlformats.org/drawingml/2006/main">
+              <a:graphicData uri="http://schemas.openxmlformats.org/drawingml/2006/picture">
+                <pic:pic xmlns:pic="http://schemas.openxmlformats.org/drawingml/2006/picture">
+                  <pic:nvPicPr>
+                    <pic:cNvPr id="0" name="Picture 3"/>
+                    <pic:cNvPicPr>
+                      <a:picLocks noChangeAspect="1" noChangeArrowheads="1"/>
+                    </pic:cNvPicPr>
+                  </pic:nvPicPr>
+                  <pic:blipFill>
+                    <a:blip r:embed="rId6">
+                      <a:extLst>
+                        <a:ext uri="{28A0092B-C50C-407E-A947-70E740481C1C}">
+                          <a14:useLocalDpi xmlns:a14="http://schemas.microsoft.com/office/drawing/2010/main" val="0"/>
+                        </a:ext>
+                      </a:extLst>
+                    </a:blip>
+                    <a:srcRect/>
+                    <a:stretch>
+                      <a:fillRect/>
+                    </a:stretch>
+                  </pic:blipFill>
+                  <pic:spPr bwMode="auto">
+                    <a:xfrm>
+                      <a:off x="0" y="0"/>
+                      <a:ext cx="5943600" cy="4457700"/>
+                    </a:xfrm>
+                    <a:prstGeom prst="rect">
+                      <a:avLst/>
+                    </a:prstGeom>
+                    <a:noFill/>
+                    <a:ln>
+                      <a:noFill/>
+                    </a:ln>
+                  </pic:spPr>
+                </pic:pic>
+              </a:graphicData>
+            </a:graphic>
+          </wp:inline>
+        </w:drawing>
+      </w:r>
+      <w:r>
+        <w:rPr>
+          <w:noProof/>
+        </w:rPr>
+        <w:lastRenderedPageBreak/>
+        <w:drawing>
+          <wp:inline distT="0" distB="0" distL="0" distR="0" wp14:anchorId="59EF158F" wp14:editId="620320ED">
+            <wp:extent cx="5943600" cy="4457700"/>
+            <wp:effectExtent l="0" t="0" r="0" b="0"/>
+            <wp:docPr id="1" name="Picture 1"/>
+            <wp:cNvGraphicFramePr>
+              <a:graphicFrameLocks xmlns:a="http://schemas.openxmlformats.org/drawingml/2006/main" noChangeAspect="1"/>
+            </wp:cNvGraphicFramePr>
+            <a:graphic xmlns:a="http://schemas.openxmlformats.org/drawingml/2006/main">
+              <a:graphicData uri="http://schemas.openxmlformats.org/drawingml/2006/picture">
+                <pic:pic xmlns:pic="http://schemas.openxmlformats.org/drawingml/2006/picture">
+                  <pic:nvPicPr>
+                    <pic:cNvPr id="0" name="Picture 1"/>
+                    <pic:cNvPicPr>
+                      <a:picLocks noChangeAspect="1" noChangeArrowheads="1"/>
+                    </pic:cNvPicPr>
+                  </pic:nvPicPr>
+                  <pic:blipFill>
+                    <a:blip r:embed="rId7">
+                      <a:extLst>
+                        <a:ext uri="{28A0092B-C50C-407E-A947-70E740481C1C}">
+                          <a14:useLocalDpi xmlns:a14="http://schemas.microsoft.com/office/drawing/2010/main" val="0"/>
+                        </a:ext>
+                      </a:extLst>
+                    </a:blip>
+                    <a:srcRect/>
+                    <a:stretch>
+                      <a:fillRect/>
+                    </a:stretch>
+                  </pic:blipFill>
+                  <pic:spPr bwMode="auto">
+                    <a:xfrm>
+                      <a:off x="0" y="0"/>
+                      <a:ext cx="5943600" cy="4457700"/>
+                    </a:xfrm>
+                    <a:prstGeom prst="rect">
+                      <a:avLst/>
+                    </a:prstGeom>
+                    <a:noFill/>
+                    <a:ln>
+                      <a:noFill/>
+                    </a:ln>
+                  </pic:spPr>
+                </pic:pic>
+              </a:graphicData>
+            </a:graphic>
+          </wp:inline>
+        </w:drawing>
+      </w:r>
     </w:p>
     <w:p>
       <w:pPr>
@@ -403,6 +556,40 @@
     <w:p>
       <w:pPr>
         <w:pStyle w:val="ListParagraph"/>
+      </w:pPr>
+    </w:p>
+    <w:p>
+      <w:pPr>
+        <w:pStyle w:val="ListParagraph"/>
+      </w:pPr>
+      <w:r>
+        <w:t xml:space="preserve">This process will definitely make text easier to analyze in the future. By removing commas, periods, special characters, and ensuring everything is the same case and not contracted, it allows for a greater analysis of what is really in the text without having to account for the writing style. Some things I noticed had little effect were the contractions. The provided contraction map is pretty small, and some entire articles got through without triggering the replacement method. I was actually unsure as to why the method was not getting called until I realized the map was just too small. Additionally, the method which removes repeating characters removed the second ‘n’ from </w:t>
+      </w:r>
+      <w:proofErr w:type="spellStart"/>
+      <w:r>
+        <w:t>danny</w:t>
+      </w:r>
+      <w:proofErr w:type="spellEnd"/>
+      <w:r>
+        <w:t xml:space="preserve">, which makes for an odd analysis considering </w:t>
+      </w:r>
+      <w:proofErr w:type="spellStart"/>
+      <w:r>
+        <w:t>danny</w:t>
+      </w:r>
+      <w:proofErr w:type="spellEnd"/>
+      <w:r>
+        <w:t xml:space="preserve"> is the main focus of the article.</w:t>
+      </w:r>
+    </w:p>
+    <w:p>
+      <w:pPr>
+        <w:pStyle w:val="ListParagraph"/>
+      </w:pPr>
+    </w:p>
+    <w:p>
+      <w:pPr>
+        <w:pStyle w:val="ListParagraph"/>
         <w:numPr>
           <w:ilvl w:val="0"/>
           <w:numId w:val="7"/>
@@ -416,17 +603,34 @@
       <w:pPr>
         <w:pStyle w:val="ListParagraph"/>
       </w:pPr>
-    </w:p>
-    <w:p>
-      <w:pPr>
-        <w:rPr>
-          <w:u w:val="single"/>
-        </w:rPr>
-      </w:pPr>
-      <w:r>
-        <w:rPr>
-          <w:u w:val="single"/>
-        </w:rPr>
+      <w:r>
+        <w:t>Not a huge difference. Some contractions are expanded. Everything is the same case and that made a pretty big difference in the main focus words of articles. “Boston Dynamics” became “</w:t>
+      </w:r>
+      <w:proofErr w:type="spellStart"/>
+      <w:r>
+        <w:t>boston</w:t>
+      </w:r>
+      <w:proofErr w:type="spellEnd"/>
+      <w:r>
+        <w:t xml:space="preserve"> dynamics.” The word cloud website already did a lot of handling for special characters</w:t>
+      </w:r>
+    </w:p>
+    <w:p>
+      <w:pPr>
+        <w:pStyle w:val="ListParagraph"/>
+      </w:pPr>
+    </w:p>
+    <w:p>
+      <w:pPr>
+        <w:rPr>
+          <w:u w:val="single"/>
+        </w:rPr>
+      </w:pPr>
+      <w:r>
+        <w:rPr>
+          <w:u w:val="single"/>
+        </w:rPr>
+        <w:lastRenderedPageBreak/>
         <w:t>Step 3: Stemming</w:t>
       </w:r>
       <w:r>
@@ -450,11 +654,11 @@
     </w:p>
     <w:p>
       <w:r>
-        <w:t>Add stemming to your pre-processing code from Step 1. It is your choice which stemmer to use. Output the text to files</w:t>
+        <w:t xml:space="preserve">Add stemming to your pre-processing code from Step 1. It is your choice which stemmer to use. Output the text to </w:t>
       </w:r>
       <w:proofErr w:type="gramStart"/>
       <w:r>
-        <w:t>..</w:t>
+        <w:t>files..</w:t>
       </w:r>
       <w:proofErr w:type="gramEnd"/>
       <w:r>
@@ -504,6 +708,32 @@
     <w:p>
       <w:pPr>
         <w:pStyle w:val="ListParagraph"/>
+      </w:pPr>
+    </w:p>
+    <w:p>
+      <w:pPr>
+        <w:pStyle w:val="ListParagraph"/>
+      </w:pPr>
+      <w:r>
+        <w:t xml:space="preserve">Huge difference. Just about every word of the text is different. It looks like someone with marbles in their mouth attempted to use a speech-to-text service. As the word “stemming” describes, only the stems of the words are left behind. Why use many </w:t>
+      </w:r>
+      <w:proofErr w:type="gramStart"/>
+      <w:r>
+        <w:t>word</w:t>
+      </w:r>
+      <w:proofErr w:type="gramEnd"/>
+      <w:r>
+        <w:t xml:space="preserve"> when few do. </w:t>
+      </w:r>
+    </w:p>
+    <w:p>
+      <w:pPr>
+        <w:pStyle w:val="ListParagraph"/>
+      </w:pPr>
+    </w:p>
+    <w:p>
+      <w:pPr>
+        <w:pStyle w:val="ListParagraph"/>
         <w:numPr>
           <w:ilvl w:val="0"/>
           <w:numId w:val="8"/>
@@ -511,6 +741,27 @@
       </w:pPr>
       <w:r>
         <w:t>Compare and contrast your word clouds from Step 2 to Step 1.</w:t>
+      </w:r>
+    </w:p>
+    <w:p>
+      <w:pPr>
+        <w:pStyle w:val="ListParagraph"/>
+      </w:pPr>
+      <w:proofErr w:type="gramStart"/>
+      <w:r>
+        <w:t>Also</w:t>
+      </w:r>
+      <w:proofErr w:type="gramEnd"/>
+      <w:r>
+        <w:t xml:space="preserve"> a huge difference. These are just silly to look at. None of the words make much sense. I could understand using stemming for analytics purposes, but for an artistic purpose like </w:t>
+      </w:r>
+      <w:proofErr w:type="spellStart"/>
+      <w:r>
+        <w:t>wordclouds</w:t>
+      </w:r>
+      <w:proofErr w:type="spellEnd"/>
+      <w:r>
+        <w:t>, there is not much a use.</w:t>
       </w:r>
     </w:p>
     <w:sectPr>
@@ -524,7 +775,7 @@
 </file>
 
 <file path=word/numbering.xml><?xml version="1.0" encoding="utf-8"?>
-<w:numbering xmlns:wpc="http://schemas.microsoft.com/office/word/2010/wordprocessingCanvas" xmlns:mc="http://schemas.openxmlformats.org/markup-compatibility/2006" xmlns:o="urn:schemas-microsoft-com:office:office" xmlns:r="http://schemas.openxmlformats.org/officeDocument/2006/relationships" xmlns:m="http://schemas.openxmlformats.org/officeDocument/2006/math" xmlns:v="urn:schemas-microsoft-com:vml" xmlns:wp14="http://schemas.microsoft.com/office/word/2010/wordprocessingDrawing" xmlns:wp="http://schemas.openxmlformats.org/drawingml/2006/wordprocessingDrawing" xmlns:w10="urn:schemas-microsoft-com:office:word" xmlns:w="http://schemas.openxmlformats.org/wordprocessingml/2006/main" xmlns:w14="http://schemas.microsoft.com/office/word/2010/wordml" xmlns:w15="http://schemas.microsoft.com/office/word/2012/wordml" xmlns:wpg="http://schemas.microsoft.com/office/word/2010/wordprocessingGroup" xmlns:wpi="http://schemas.microsoft.com/office/word/2010/wordprocessingInk" xmlns:wne="http://schemas.microsoft.com/office/word/2006/wordml" xmlns:wps="http://schemas.microsoft.com/office/word/2010/wordprocessingShape" mc:Ignorable="w14 w15 wp14">
+<w:numbering xmlns:wpc="http://schemas.microsoft.com/office/word/2010/wordprocessingCanvas" xmlns:cx="http://schemas.microsoft.com/office/drawing/2014/chartex" xmlns:cx1="http://schemas.microsoft.com/office/drawing/2015/9/8/chartex" xmlns:cx2="http://schemas.microsoft.com/office/drawing/2015/10/21/chartex" xmlns:cx3="http://schemas.microsoft.com/office/drawing/2016/5/9/chartex" xmlns:cx4="http://schemas.microsoft.com/office/drawing/2016/5/10/chartex" xmlns:cx5="http://schemas.microsoft.com/office/drawing/2016/5/11/chartex" xmlns:cx6="http://schemas.microsoft.com/office/drawing/2016/5/12/chartex" xmlns:cx7="http://schemas.microsoft.com/office/drawing/2016/5/13/chartex" xmlns:cx8="http://schemas.microsoft.com/office/drawing/2016/5/14/chartex" xmlns:mc="http://schemas.openxmlformats.org/markup-compatibility/2006" xmlns:aink="http://schemas.microsoft.com/office/drawing/2016/ink" xmlns:am3d="http://schemas.microsoft.com/office/drawing/2017/model3d" xmlns:o="urn:schemas-microsoft-com:office:office" xmlns:r="http://schemas.openxmlformats.org/officeDocument/2006/relationships" xmlns:m="http://schemas.openxmlformats.org/officeDocument/2006/math" xmlns:v="urn:schemas-microsoft-com:vml" xmlns:wp14="http://schemas.microsoft.com/office/word/2010/wordprocessingDrawing" xmlns:wp="http://schemas.openxmlformats.org/drawingml/2006/wordprocessingDrawing" xmlns:w10="urn:schemas-microsoft-com:office:word" xmlns:w="http://schemas.openxmlformats.org/wordprocessingml/2006/main" xmlns:w14="http://schemas.microsoft.com/office/word/2010/wordml" xmlns:w15="http://schemas.microsoft.com/office/word/2012/wordml" xmlns:w16cid="http://schemas.microsoft.com/office/word/2016/wordml/cid" xmlns:w16se="http://schemas.microsoft.com/office/word/2015/wordml/symex" xmlns:wpg="http://schemas.microsoft.com/office/word/2010/wordprocessingGroup" xmlns:wpi="http://schemas.microsoft.com/office/word/2010/wordprocessingInk" xmlns:wne="http://schemas.microsoft.com/office/word/2006/wordml" xmlns:wps="http://schemas.microsoft.com/office/word/2010/wordprocessingShape" mc:Ignorable="w14 w15 w16se w16cid wp14">
   <w:abstractNum w:abstractNumId="0" w15:restartNumberingAfterBreak="0">
     <w:nsid w:val="349F0804"/>
     <w:multiLevelType w:val="hybridMultilevel"/>
@@ -1442,7 +1693,7 @@
 </file>
 
 <file path=word/styles.xml><?xml version="1.0" encoding="utf-8"?>
-<w:styles xmlns:mc="http://schemas.openxmlformats.org/markup-compatibility/2006" xmlns:r="http://schemas.openxmlformats.org/officeDocument/2006/relationships" xmlns:w="http://schemas.openxmlformats.org/wordprocessingml/2006/main" xmlns:w14="http://schemas.microsoft.com/office/word/2010/wordml" xmlns:w15="http://schemas.microsoft.com/office/word/2012/wordml" mc:Ignorable="w14 w15">
+<w:styles xmlns:mc="http://schemas.openxmlformats.org/markup-compatibility/2006" xmlns:r="http://schemas.openxmlformats.org/officeDocument/2006/relationships" xmlns:w="http://schemas.openxmlformats.org/wordprocessingml/2006/main" xmlns:w14="http://schemas.microsoft.com/office/word/2010/wordml" xmlns:w15="http://schemas.microsoft.com/office/word/2012/wordml" xmlns:w16cid="http://schemas.microsoft.com/office/word/2016/wordml/cid" xmlns:w16se="http://schemas.microsoft.com/office/word/2015/wordml/symex" mc:Ignorable="w14 w15 w16se w16cid">
   <w:docDefaults>
     <w:rPrDefault>
       <w:rPr>
@@ -1458,7 +1709,7 @@
       </w:pPr>
     </w:pPrDefault>
   </w:docDefaults>
-  <w:latentStyles w:defLockedState="0" w:defUIPriority="99" w:defSemiHidden="0" w:defUnhideWhenUsed="0" w:defQFormat="0" w:count="371">
+  <w:latentStyles w:defLockedState="0" w:defUIPriority="99" w:defSemiHidden="0" w:defUnhideWhenUsed="0" w:defQFormat="0" w:count="377">
     <w:lsdException w:name="Normal" w:uiPriority="0" w:qFormat="1"/>
     <w:lsdException w:name="heading 1" w:uiPriority="9" w:qFormat="1"/>
     <w:lsdException w:name="heading 2" w:semiHidden="1" w:uiPriority="9" w:unhideWhenUsed="1" w:qFormat="1"/>
@@ -1606,11 +1857,8 @@
     <w:lsdException w:name="Table 3D effects 3" w:semiHidden="1" w:unhideWhenUsed="1"/>
     <w:lsdException w:name="Table Contemporary" w:semiHidden="1" w:unhideWhenUsed="1"/>
     <w:lsdException w:name="Table Elegant" w:semiHidden="1" w:unhideWhenUsed="1"/>
-    <w:lsdException w:name="Table Professional" w:semiHidden="1" w:unhideWhenUsed="1"/>
     <w:lsdException w:name="Table Subtle 1" w:semiHidden="1" w:unhideWhenUsed="1"/>
     <w:lsdException w:name="Table Subtle 2" w:semiHidden="1" w:unhideWhenUsed="1"/>
-    <w:lsdException w:name="Table Web 1" w:semiHidden="1" w:unhideWhenUsed="1"/>
-    <w:lsdException w:name="Table Web 2" w:semiHidden="1" w:unhideWhenUsed="1"/>
     <w:lsdException w:name="Table Web 3" w:semiHidden="1" w:unhideWhenUsed="1"/>
     <w:lsdException w:name="Balloon Text" w:semiHidden="1" w:unhideWhenUsed="1"/>
     <w:lsdException w:name="Table Grid" w:uiPriority="59"/>
@@ -1821,6 +2069,12 @@
     <w:lsdException w:name="List Table 5 Dark Accent 6" w:uiPriority="50"/>
     <w:lsdException w:name="List Table 6 Colorful Accent 6" w:uiPriority="51"/>
     <w:lsdException w:name="List Table 7 Colorful Accent 6" w:uiPriority="52"/>
+    <w:lsdException w:name="Mention" w:semiHidden="1" w:unhideWhenUsed="1"/>
+    <w:lsdException w:name="Smart Hyperlink" w:semiHidden="1" w:unhideWhenUsed="1"/>
+    <w:lsdException w:name="Hashtag" w:semiHidden="1" w:unhideWhenUsed="1"/>
+    <w:lsdException w:name="Unresolved Mention" w:semiHidden="1" w:unhideWhenUsed="1"/>
+    <w:lsdException w:name="Smart Link" w:semiHidden="1" w:unhideWhenUsed="1"/>
+    <w:lsdException w:name="Smart Link Error" w:semiHidden="1" w:unhideWhenUsed="1"/>
   </w:latentStyles>
   <w:style w:type="paragraph" w:default="1" w:styleId="Normal">
     <w:name w:val="Normal"/>

</xml_diff>